<commit_message>
se arregla la inspeccion de escaleras, especificamente los errores de archivo (el que la parte 3 tenia un footer), el de repeticion de fallas y el de imagenes manteniendose despues de eliminada la falla, con respecto a revision_type falta por arreglarla
</commit_message>
<xml_diff>
--- a/app/templates/template_ladder3.docx
+++ b/app/templates/template_ladder3.docx
@@ -1341,11 +1341,9 @@
       </w:r>
     </w:p>
     <w:sectPr>
-      <w:headerReference w:type="default" r:id="rId2"/>
-      <w:footerReference w:type="default" r:id="rId3"/>
       <w:type w:val="nextPage"/>
       <w:pgSz w:w="11906" w:h="16838"/>
-      <w:pgMar w:left="1418" w:right="1134" w:gutter="0" w:header="907" w:top="1293" w:footer="607" w:bottom="1134"/>
+      <w:pgMar w:left="1418" w:right="1134" w:gutter="0" w:header="0" w:top="907" w:footer="0" w:bottom="607"/>
       <w:pgNumType w:start="5" w:fmt="decimal"/>
       <w:formProt w:val="false"/>
       <w:textDirection w:val="lrTb"/>
@@ -1353,759 +1351,6 @@
     </w:sectPr>
   </w:body>
 </w:document>
-</file>
-
-<file path=word/footer1.xml><?xml version="1.0" encoding="utf-8"?>
-<w:ftr xmlns:o="urn:schemas-microsoft-com:office:office" xmlns:r="http://schemas.openxmlformats.org/officeDocument/2006/relationships" xmlns:v="urn:schemas-microsoft-com:vml" xmlns:w="http://schemas.openxmlformats.org/wordprocessingml/2006/main" xmlns:w10="urn:schemas-microsoft-com:office:word" xmlns:wp="http://schemas.openxmlformats.org/drawingml/2006/wordprocessingDrawing" xmlns:wps="http://schemas.microsoft.com/office/word/2010/wordprocessingShape" xmlns:wpg="http://schemas.microsoft.com/office/word/2010/wordprocessingGroup" xmlns:mc="http://schemas.openxmlformats.org/markup-compatibility/2006" xmlns:wp14="http://schemas.microsoft.com/office/word/2010/wordprocessingDrawing" xmlns:w14="http://schemas.microsoft.com/office/word/2010/wordml" xmlns:w15="http://schemas.microsoft.com/office/word/2012/wordml" mc:Ignorable="w14 wp14 w15">
-  <w:p>
-    <w:pPr>
-      <w:pStyle w:val="Normal"/>
-      <w:widowControl w:val="false"/>
-      <w:spacing w:before="0" w:after="0"/>
-      <w:ind w:left="360" w:hanging="0"/>
-      <w:jc w:val="center"/>
-      <w:rPr>
-        <w:b/>
-        <w:b/>
-        <w:sz w:val="16"/>
-        <w:szCs w:val="16"/>
-      </w:rPr>
-    </w:pPr>
-    <w:r>
-      <w:rPr>
-        <w:b/>
-        <w:sz w:val="16"/>
-        <w:szCs w:val="16"/>
-      </w:rPr>
-    </w:r>
-  </w:p>
-  <w:tbl>
-    <w:tblPr>
-      <w:tblStyle w:val="Table21"/>
-      <w:tblW w:w="9072" w:type="dxa"/>
-      <w:jc w:val="left"/>
-      <w:tblInd w:w="534" w:type="dxa"/>
-      <w:tblLayout w:type="fixed"/>
-      <w:tblCellMar>
-        <w:top w:w="0" w:type="dxa"/>
-        <w:left w:w="115" w:type="dxa"/>
-        <w:bottom w:w="0" w:type="dxa"/>
-        <w:right w:w="115" w:type="dxa"/>
-      </w:tblCellMar>
-      <w:tblLook w:val="0400"/>
-    </w:tblPr>
-    <w:tblGrid>
-      <w:gridCol w:w="1134"/>
-      <w:gridCol w:w="3402"/>
-      <w:gridCol w:w="2551"/>
-      <w:gridCol w:w="851"/>
-      <w:gridCol w:w="1134"/>
-    </w:tblGrid>
-    <w:tr>
-      <w:trPr/>
-      <w:tc>
-        <w:tcPr>
-          <w:tcW w:w="1134" w:type="dxa"/>
-          <w:tcBorders/>
-          <w:shd w:color="auto" w:fill="auto" w:val="clear"/>
-        </w:tcPr>
-        <w:p>
-          <w:pPr>
-            <w:pStyle w:val="Normal"/>
-            <w:keepNext w:val="false"/>
-            <w:keepLines w:val="false"/>
-            <w:widowControl w:val="false"/>
-            <w:shd w:val="clear" w:color="auto" w:fill="auto"/>
-            <w:tabs>
-              <w:tab w:val="clear" w:pos="720"/>
-              <w:tab w:val="center" w:pos="4419" w:leader="none"/>
-              <w:tab w:val="right" w:pos="8838" w:leader="none"/>
-            </w:tabs>
-            <w:suppressAutoHyphens w:val="true"/>
-            <w:spacing w:lineRule="auto" w:line="240" w:before="0" w:after="0"/>
-            <w:ind w:left="0" w:right="0" w:hanging="0"/>
-            <w:jc w:val="both"/>
-            <w:rPr>
-              <w:rFonts w:ascii="Arial" w:hAnsi="Arial" w:eastAsia="Arial" w:cs="Arial"/>
-              <w:b w:val="false"/>
-              <w:b w:val="false"/>
-              <w:i w:val="false"/>
-              <w:i w:val="false"/>
-              <w:caps w:val="false"/>
-              <w:smallCaps w:val="false"/>
-              <w:strike w:val="false"/>
-              <w:dstrike w:val="false"/>
-              <w:color w:val="000000"/>
-              <w:position w:val="0"/>
-              <w:sz w:val="16"/>
-              <w:sz w:val="16"/>
-              <w:szCs w:val="16"/>
-              <w:u w:val="none"/>
-              <w:shd w:fill="auto" w:val="clear"/>
-              <w:vertAlign w:val="baseline"/>
-            </w:rPr>
-          </w:pPr>
-          <w:r>
-            <w:rPr>
-              <w:rFonts w:eastAsia="Arial" w:cs="Arial"/>
-              <w:b w:val="false"/>
-              <w:i w:val="false"/>
-              <w:caps w:val="false"/>
-              <w:smallCaps w:val="false"/>
-              <w:strike w:val="false"/>
-              <w:dstrike w:val="false"/>
-              <w:color w:val="000000"/>
-              <w:kern w:val="0"/>
-              <w:position w:val="0"/>
-              <w:sz w:val="16"/>
-              <w:sz w:val="16"/>
-              <w:szCs w:val="16"/>
-              <w:u w:val="none"/>
-              <w:shd w:fill="auto" w:val="clear"/>
-              <w:vertAlign w:val="baseline"/>
-              <w:lang w:bidi="ar-SA"/>
-            </w:rPr>
-            <w:t xml:space="preserve">Informe Nº: </w:t>
-          </w:r>
-        </w:p>
-      </w:tc>
-      <w:tc>
-        <w:tcPr>
-          <w:tcW w:w="3402" w:type="dxa"/>
-          <w:tcBorders/>
-          <w:shd w:color="auto" w:fill="auto" w:val="clear"/>
-        </w:tcPr>
-        <w:p>
-          <w:pPr>
-            <w:pStyle w:val="Normal"/>
-            <w:keepNext w:val="false"/>
-            <w:keepLines w:val="false"/>
-            <w:widowControl w:val="false"/>
-            <w:shd w:val="clear" w:color="auto" w:fill="auto"/>
-            <w:tabs>
-              <w:tab w:val="clear" w:pos="720"/>
-              <w:tab w:val="center" w:pos="4419" w:leader="none"/>
-              <w:tab w:val="right" w:pos="8838" w:leader="none"/>
-            </w:tabs>
-            <w:suppressAutoHyphens w:val="true"/>
-            <w:spacing w:lineRule="auto" w:line="240" w:before="0" w:after="0"/>
-            <w:ind w:left="0" w:right="0" w:hanging="0"/>
-            <w:jc w:val="both"/>
-            <w:rPr>
-              <w:rFonts w:ascii="Arial" w:hAnsi="Arial" w:eastAsia="Arial" w:cs="Arial"/>
-              <w:b w:val="false"/>
-              <w:b w:val="false"/>
-              <w:i w:val="false"/>
-              <w:i w:val="false"/>
-              <w:caps w:val="false"/>
-              <w:smallCaps w:val="false"/>
-              <w:strike w:val="false"/>
-              <w:dstrike w:val="false"/>
-              <w:color w:val="000000"/>
-              <w:position w:val="0"/>
-              <w:sz w:val="16"/>
-              <w:sz w:val="16"/>
-              <w:szCs w:val="16"/>
-              <w:u w:val="none"/>
-              <w:shd w:fill="auto" w:val="clear"/>
-              <w:vertAlign w:val="baseline"/>
-            </w:rPr>
-          </w:pPr>
-          <w:r>
-            <w:rPr>
-              <w:rFonts w:eastAsia="Arial" w:cs="Arial"/>
-              <w:b w:val="false"/>
-              <w:i w:val="false"/>
-              <w:caps w:val="false"/>
-              <w:smallCaps w:val="false"/>
-              <w:strike w:val="false"/>
-              <w:dstrike w:val="false"/>
-              <w:color w:val="000000"/>
-              <w:position w:val="0"/>
-              <w:sz w:val="16"/>
-              <w:sz w:val="16"/>
-              <w:szCs w:val="16"/>
-              <w:u w:val="none"/>
-              <w:shd w:fill="auto" w:val="clear"/>
-              <w:vertAlign w:val="baseline"/>
-            </w:rPr>
-          </w:r>
-        </w:p>
-      </w:tc>
-      <w:tc>
-        <w:tcPr>
-          <w:tcW w:w="2551" w:type="dxa"/>
-          <w:tcBorders/>
-          <w:shd w:color="auto" w:fill="auto" w:val="clear"/>
-        </w:tcPr>
-        <w:p>
-          <w:pPr>
-            <w:pStyle w:val="Normal"/>
-            <w:keepNext w:val="false"/>
-            <w:keepLines w:val="false"/>
-            <w:widowControl w:val="false"/>
-            <w:shd w:val="clear" w:color="auto" w:fill="auto"/>
-            <w:tabs>
-              <w:tab w:val="clear" w:pos="720"/>
-              <w:tab w:val="center" w:pos="4419" w:leader="none"/>
-              <w:tab w:val="right" w:pos="8838" w:leader="none"/>
-            </w:tabs>
-            <w:suppressAutoHyphens w:val="true"/>
-            <w:spacing w:lineRule="auto" w:line="240" w:before="0" w:after="0"/>
-            <w:ind w:left="0" w:right="0" w:hanging="0"/>
-            <w:jc w:val="both"/>
-            <w:rPr>
-              <w:rFonts w:ascii="Arial" w:hAnsi="Arial" w:eastAsia="Arial" w:cs="Arial"/>
-              <w:b w:val="false"/>
-              <w:b w:val="false"/>
-              <w:i w:val="false"/>
-              <w:i w:val="false"/>
-              <w:caps w:val="false"/>
-              <w:smallCaps w:val="false"/>
-              <w:strike w:val="false"/>
-              <w:dstrike w:val="false"/>
-              <w:color w:val="000000"/>
-              <w:position w:val="0"/>
-              <w:sz w:val="16"/>
-              <w:sz w:val="16"/>
-              <w:szCs w:val="16"/>
-              <w:u w:val="none"/>
-              <w:shd w:fill="auto" w:val="clear"/>
-              <w:vertAlign w:val="baseline"/>
-            </w:rPr>
-          </w:pPr>
-          <w:r>
-            <w:rPr>
-              <w:rFonts w:eastAsia="Arial" w:cs="Arial"/>
-              <w:b w:val="false"/>
-              <w:i w:val="false"/>
-              <w:caps w:val="false"/>
-              <w:smallCaps w:val="false"/>
-              <w:strike w:val="false"/>
-              <w:dstrike w:val="false"/>
-              <w:color w:val="000000"/>
-              <w:position w:val="0"/>
-              <w:sz w:val="16"/>
-              <w:sz w:val="16"/>
-              <w:szCs w:val="16"/>
-              <w:u w:val="none"/>
-              <w:shd w:fill="auto" w:val="clear"/>
-              <w:vertAlign w:val="baseline"/>
-            </w:rPr>
-          </w:r>
-        </w:p>
-      </w:tc>
-      <w:tc>
-        <w:tcPr>
-          <w:tcW w:w="851" w:type="dxa"/>
-          <w:tcBorders/>
-          <w:shd w:color="auto" w:fill="auto" w:val="clear"/>
-        </w:tcPr>
-        <w:p>
-          <w:pPr>
-            <w:pStyle w:val="Normal"/>
-            <w:keepNext w:val="false"/>
-            <w:keepLines w:val="false"/>
-            <w:widowControl w:val="false"/>
-            <w:shd w:val="clear" w:color="auto" w:fill="auto"/>
-            <w:tabs>
-              <w:tab w:val="clear" w:pos="720"/>
-              <w:tab w:val="center" w:pos="4419" w:leader="none"/>
-              <w:tab w:val="right" w:pos="8838" w:leader="none"/>
-            </w:tabs>
-            <w:suppressAutoHyphens w:val="true"/>
-            <w:spacing w:lineRule="auto" w:line="240" w:before="0" w:after="0"/>
-            <w:ind w:left="0" w:right="0" w:hanging="0"/>
-            <w:jc w:val="both"/>
-            <w:rPr>
-              <w:rFonts w:ascii="Arial" w:hAnsi="Arial" w:eastAsia="Arial" w:cs="Arial"/>
-              <w:b w:val="false"/>
-              <w:b w:val="false"/>
-              <w:i w:val="false"/>
-              <w:i w:val="false"/>
-              <w:caps w:val="false"/>
-              <w:smallCaps w:val="false"/>
-              <w:strike w:val="false"/>
-              <w:dstrike w:val="false"/>
-              <w:color w:val="000000"/>
-              <w:position w:val="0"/>
-              <w:sz w:val="16"/>
-              <w:sz w:val="16"/>
-              <w:szCs w:val="16"/>
-              <w:u w:val="none"/>
-              <w:shd w:fill="auto" w:val="clear"/>
-              <w:vertAlign w:val="baseline"/>
-            </w:rPr>
-          </w:pPr>
-          <w:r>
-            <w:rPr>
-              <w:rFonts w:eastAsia="Arial" w:cs="Arial"/>
-              <w:b w:val="false"/>
-              <w:i w:val="false"/>
-              <w:caps w:val="false"/>
-              <w:smallCaps w:val="false"/>
-              <w:strike w:val="false"/>
-              <w:dstrike w:val="false"/>
-              <w:color w:val="000000"/>
-              <w:kern w:val="0"/>
-              <w:position w:val="0"/>
-              <w:sz w:val="16"/>
-              <w:sz w:val="16"/>
-              <w:szCs w:val="16"/>
-              <w:u w:val="none"/>
-              <w:shd w:fill="auto" w:val="clear"/>
-              <w:vertAlign w:val="baseline"/>
-              <w:lang w:bidi="ar-SA"/>
-            </w:rPr>
-            <w:t>Pág.</w:t>
-          </w:r>
-        </w:p>
-      </w:tc>
-      <w:tc>
-        <w:tcPr>
-          <w:tcW w:w="1134" w:type="dxa"/>
-          <w:tcBorders/>
-          <w:shd w:color="auto" w:fill="auto" w:val="clear"/>
-        </w:tcPr>
-        <w:p>
-          <w:pPr>
-            <w:pStyle w:val="Normal"/>
-            <w:keepNext w:val="false"/>
-            <w:keepLines w:val="false"/>
-            <w:widowControl w:val="false"/>
-            <w:shd w:val="clear" w:color="auto" w:fill="auto"/>
-            <w:tabs>
-              <w:tab w:val="clear" w:pos="720"/>
-              <w:tab w:val="center" w:pos="4419" w:leader="none"/>
-              <w:tab w:val="right" w:pos="8838" w:leader="none"/>
-            </w:tabs>
-            <w:suppressAutoHyphens w:val="true"/>
-            <w:spacing w:lineRule="auto" w:line="240" w:before="0" w:after="0"/>
-            <w:ind w:left="0" w:right="0" w:hanging="0"/>
-            <w:jc w:val="both"/>
-            <w:rPr>
-              <w:rFonts w:ascii="Arial" w:hAnsi="Arial" w:eastAsia="Arial" w:cs="Arial"/>
-              <w:b w:val="false"/>
-              <w:b w:val="false"/>
-              <w:i w:val="false"/>
-              <w:i w:val="false"/>
-              <w:caps w:val="false"/>
-              <w:smallCaps w:val="false"/>
-              <w:strike w:val="false"/>
-              <w:dstrike w:val="false"/>
-              <w:color w:val="000000"/>
-              <w:position w:val="0"/>
-              <w:sz w:val="16"/>
-              <w:sz w:val="16"/>
-              <w:szCs w:val="16"/>
-              <w:u w:val="none"/>
-              <w:shd w:fill="auto" w:val="clear"/>
-              <w:vertAlign w:val="baseline"/>
-            </w:rPr>
-          </w:pPr>
-          <w:r>
-            <w:rPr>
-              <w:rFonts w:eastAsia="Arial" w:cs="Arial"/>
-              <w:b w:val="false"/>
-              <w:i w:val="false"/>
-              <w:caps w:val="false"/>
-              <w:smallCaps w:val="false"/>
-              <w:strike w:val="false"/>
-              <w:dstrike w:val="false"/>
-              <w:color w:val="000000"/>
-              <w:kern w:val="0"/>
-              <w:position w:val="0"/>
-              <w:sz w:val="16"/>
-              <w:sz w:val="16"/>
-              <w:szCs w:val="16"/>
-              <w:u w:val="none"/>
-              <w:shd w:fill="auto" w:val="clear"/>
-              <w:vertAlign w:val="baseline"/>
-              <w:lang w:bidi="ar-SA"/>
-            </w:rPr>
-            <w:fldChar w:fldCharType="begin"/>
-          </w:r>
-          <w:r>
-            <w:rPr>
-              <w:smallCaps w:val="false"/>
-              <w:caps w:val="false"/>
-              <w:dstrike w:val="false"/>
-              <w:strike w:val="false"/>
-              <w:vertAlign w:val="baseline"/>
-              <w:position w:val="0"/>
-              <w:sz w:val="16"/>
-              <w:sz w:val="16"/>
-              <w:i w:val="false"/>
-              <w:u w:val="none"/>
-              <w:b w:val="false"/>
-              <w:kern w:val="0"/>
-              <w:shd w:fill="auto" w:val="clear"/>
-              <w:szCs w:val="16"/>
-              <w:rFonts w:eastAsia="Arial" w:cs="Arial"/>
-              <w:color w:val="000000"/>
-              <w:lang w:bidi="ar-SA"/>
-            </w:rPr>
-            <w:instrText xml:space="preserve"> PAGE </w:instrText>
-          </w:r>
-          <w:r>
-            <w:rPr>
-              <w:smallCaps w:val="false"/>
-              <w:caps w:val="false"/>
-              <w:dstrike w:val="false"/>
-              <w:strike w:val="false"/>
-              <w:vertAlign w:val="baseline"/>
-              <w:position w:val="0"/>
-              <w:sz w:val="16"/>
-              <w:sz w:val="16"/>
-              <w:i w:val="false"/>
-              <w:u w:val="none"/>
-              <w:b w:val="false"/>
-              <w:kern w:val="0"/>
-              <w:shd w:fill="auto" w:val="clear"/>
-              <w:szCs w:val="16"/>
-              <w:rFonts w:eastAsia="Arial" w:cs="Arial"/>
-              <w:color w:val="000000"/>
-              <w:lang w:bidi="ar-SA"/>
-            </w:rPr>
-            <w:fldChar w:fldCharType="separate"/>
-          </w:r>
-          <w:r>
-            <w:rPr>
-              <w:smallCaps w:val="false"/>
-              <w:caps w:val="false"/>
-              <w:dstrike w:val="false"/>
-              <w:strike w:val="false"/>
-              <w:vertAlign w:val="baseline"/>
-              <w:position w:val="0"/>
-              <w:sz w:val="16"/>
-              <w:sz w:val="16"/>
-              <w:i w:val="false"/>
-              <w:u w:val="none"/>
-              <w:b w:val="false"/>
-              <w:kern w:val="0"/>
-              <w:shd w:fill="auto" w:val="clear"/>
-              <w:szCs w:val="16"/>
-              <w:rFonts w:eastAsia="Arial" w:cs="Arial"/>
-              <w:color w:val="000000"/>
-              <w:lang w:bidi="ar-SA"/>
-            </w:rPr>
-            <w:t>6</w:t>
-          </w:r>
-          <w:r>
-            <w:rPr>
-              <w:smallCaps w:val="false"/>
-              <w:caps w:val="false"/>
-              <w:dstrike w:val="false"/>
-              <w:strike w:val="false"/>
-              <w:vertAlign w:val="baseline"/>
-              <w:position w:val="0"/>
-              <w:sz w:val="16"/>
-              <w:sz w:val="16"/>
-              <w:i w:val="false"/>
-              <w:u w:val="none"/>
-              <w:b w:val="false"/>
-              <w:kern w:val="0"/>
-              <w:shd w:fill="auto" w:val="clear"/>
-              <w:szCs w:val="16"/>
-              <w:rFonts w:eastAsia="Arial" w:cs="Arial"/>
-              <w:color w:val="000000"/>
-              <w:lang w:bidi="ar-SA"/>
-            </w:rPr>
-            <w:fldChar w:fldCharType="end"/>
-          </w:r>
-          <w:r>
-            <w:rPr>
-              <w:rFonts w:eastAsia="Arial" w:cs="Arial"/>
-              <w:b w:val="false"/>
-              <w:i w:val="false"/>
-              <w:caps w:val="false"/>
-              <w:smallCaps w:val="false"/>
-              <w:strike w:val="false"/>
-              <w:dstrike w:val="false"/>
-              <w:color w:val="000000"/>
-              <w:kern w:val="0"/>
-              <w:position w:val="0"/>
-              <w:sz w:val="16"/>
-              <w:sz w:val="16"/>
-              <w:szCs w:val="16"/>
-              <w:u w:val="none"/>
-              <w:shd w:fill="auto" w:val="clear"/>
-              <w:vertAlign w:val="baseline"/>
-              <w:lang w:bidi="ar-SA"/>
-            </w:rPr>
-            <w:t xml:space="preserve"> </w:t>
-          </w:r>
-          <w:r>
-            <w:rPr>
-              <w:rFonts w:eastAsia="Arial" w:cs="Arial"/>
-              <w:b w:val="false"/>
-              <w:i w:val="false"/>
-              <w:caps w:val="false"/>
-              <w:smallCaps w:val="false"/>
-              <w:strike w:val="false"/>
-              <w:dstrike w:val="false"/>
-              <w:color w:val="000000"/>
-              <w:kern w:val="0"/>
-              <w:position w:val="0"/>
-              <w:sz w:val="16"/>
-              <w:sz w:val="16"/>
-              <w:szCs w:val="16"/>
-              <w:u w:val="none"/>
-              <w:shd w:fill="auto" w:val="clear"/>
-              <w:vertAlign w:val="baseline"/>
-              <w:lang w:bidi="ar-SA"/>
-            </w:rPr>
-            <w:t>de 12</w:t>
-          </w:r>
-        </w:p>
-      </w:tc>
-    </w:tr>
-  </w:tbl>
-  <w:p>
-    <w:pPr>
-      <w:pStyle w:val="Normal"/>
-      <w:widowControl w:val="false"/>
-      <w:spacing w:before="0" w:after="0"/>
-      <w:ind w:left="360" w:hanging="0"/>
-      <w:jc w:val="center"/>
-      <w:rPr>
-        <w:b/>
-        <w:b/>
-        <w:sz w:val="16"/>
-        <w:szCs w:val="16"/>
-      </w:rPr>
-    </w:pPr>
-    <w:r>
-      <w:rPr>
-        <w:b/>
-        <w:sz w:val="16"/>
-        <w:szCs w:val="16"/>
-      </w:rPr>
-    </w:r>
-  </w:p>
-  <w:p>
-    <w:pPr>
-      <w:pStyle w:val="Normal"/>
-      <w:widowControl w:val="false"/>
-      <w:pBdr>
-        <w:top w:val="single" w:sz="8" w:space="1" w:color="000000"/>
-      </w:pBdr>
-      <w:spacing w:before="0" w:after="0"/>
-      <w:ind w:left="360" w:hanging="0"/>
-      <w:jc w:val="center"/>
-      <w:rPr>
-        <w:b/>
-        <w:b/>
-        <w:sz w:val="16"/>
-        <w:szCs w:val="16"/>
-      </w:rPr>
-    </w:pPr>
-    <w:r>
-      <w:rPr>
-        <w:b/>
-        <w:sz w:val="16"/>
-        <w:szCs w:val="16"/>
-      </w:rPr>
-      <w:t xml:space="preserve">Este informe es válido sólo en su papel original en el que fue emitido. Está PROHIBIDA su reproducción en cualquier medio electrónico o físico a menos que sea en su totalidad y con la aprobación del cliente. </w:t>
-    </w:r>
-  </w:p>
-  <w:p>
-    <w:pPr>
-      <w:pStyle w:val="Normal"/>
-      <w:widowControl w:val="false"/>
-      <w:spacing w:before="0" w:after="0"/>
-      <w:ind w:left="360" w:hanging="0"/>
-      <w:jc w:val="center"/>
-      <w:rPr>
-        <w:b/>
-        <w:b/>
-        <w:sz w:val="16"/>
-        <w:szCs w:val="16"/>
-      </w:rPr>
-    </w:pPr>
-    <w:r>
-      <w:rPr>
-        <w:b/>
-        <w:sz w:val="16"/>
-        <w:szCs w:val="16"/>
-      </w:rPr>
-    </w:r>
-  </w:p>
-  <w:p>
-    <w:pPr>
-      <w:pStyle w:val="Normal"/>
-      <w:keepNext w:val="false"/>
-      <w:keepLines w:val="false"/>
-      <w:pageBreakBefore w:val="false"/>
-      <w:widowControl/>
-      <w:shd w:val="clear" w:color="auto" w:fill="auto"/>
-      <w:tabs>
-        <w:tab w:val="clear" w:pos="720"/>
-        <w:tab w:val="center" w:pos="4419" w:leader="none"/>
-        <w:tab w:val="right" w:pos="8838" w:leader="none"/>
-      </w:tabs>
-      <w:spacing w:lineRule="auto" w:line="240" w:before="0" w:after="0"/>
-      <w:ind w:left="0" w:right="0" w:firstLine="709"/>
-      <w:jc w:val="both"/>
-      <w:rPr>
-        <w:rFonts w:ascii="Arial" w:hAnsi="Arial" w:eastAsia="Arial" w:cs="Arial"/>
-        <w:b w:val="false"/>
-        <w:b w:val="false"/>
-        <w:i w:val="false"/>
-        <w:i w:val="false"/>
-        <w:caps w:val="false"/>
-        <w:smallCaps w:val="false"/>
-        <w:strike w:val="false"/>
-        <w:dstrike w:val="false"/>
-        <w:color w:val="000000"/>
-        <w:position w:val="0"/>
-        <w:sz w:val="16"/>
-        <w:sz w:val="16"/>
-        <w:szCs w:val="16"/>
-        <w:u w:val="none"/>
-        <w:shd w:fill="auto" w:val="clear"/>
-        <w:vertAlign w:val="baseline"/>
-      </w:rPr>
-    </w:pPr>
-    <w:r>
-      <w:rPr>
-        <w:rFonts w:eastAsia="Arial" w:cs="Arial"/>
-        <w:b w:val="false"/>
-        <w:i w:val="false"/>
-        <w:caps w:val="false"/>
-        <w:smallCaps w:val="false"/>
-        <w:strike w:val="false"/>
-        <w:dstrike w:val="false"/>
-        <w:color w:val="000000"/>
-        <w:position w:val="0"/>
-        <w:sz w:val="16"/>
-        <w:sz w:val="16"/>
-        <w:szCs w:val="16"/>
-        <w:u w:val="none"/>
-        <w:shd w:fill="auto" w:val="clear"/>
-        <w:vertAlign w:val="baseline"/>
-      </w:rPr>
-    </w:r>
-  </w:p>
-</w:ftr>
-</file>
-
-<file path=word/header1.xml><?xml version="1.0" encoding="utf-8"?>
-<w:hdr xmlns:o="urn:schemas-microsoft-com:office:office" xmlns:r="http://schemas.openxmlformats.org/officeDocument/2006/relationships" xmlns:v="urn:schemas-microsoft-com:vml" xmlns:w="http://schemas.openxmlformats.org/wordprocessingml/2006/main" xmlns:w10="urn:schemas-microsoft-com:office:word" xmlns:wp="http://schemas.openxmlformats.org/drawingml/2006/wordprocessingDrawing" xmlns:wps="http://schemas.microsoft.com/office/word/2010/wordprocessingShape" xmlns:wpg="http://schemas.microsoft.com/office/word/2010/wordprocessingGroup" xmlns:mc="http://schemas.openxmlformats.org/markup-compatibility/2006" xmlns:wp14="http://schemas.microsoft.com/office/word/2010/wordprocessingDrawing" xmlns:w14="http://schemas.microsoft.com/office/word/2010/wordml" xmlns:w15="http://schemas.microsoft.com/office/word/2012/wordml" mc:Ignorable="w14 wp14 w15">
-  <w:p>
-    <w:pPr>
-      <w:pStyle w:val="Normal"/>
-      <w:spacing w:before="0" w:after="0"/>
-      <w:ind w:hanging="0"/>
-      <w:rPr>
-        <w:rFonts w:ascii="Cambria" w:hAnsi="Cambria" w:eastAsia="Cambria" w:cs="Cambria"/>
-        <w:b/>
-        <w:b/>
-        <w:color w:val="366091"/>
-      </w:rPr>
-    </w:pPr>
-    <w:r>
-      <w:rPr/>
-      <w:drawing>
-        <wp:inline distT="0" distB="0" distL="0" distR="0">
-          <wp:extent cx="1177925" cy="355600"/>
-          <wp:effectExtent l="0" t="0" r="0" b="0"/>
-          <wp:docPr id="1" name="image7.jpg" descr=""/>
-          <wp:cNvGraphicFramePr>
-            <a:graphicFrameLocks xmlns:a="http://schemas.openxmlformats.org/drawingml/2006/main" noChangeAspect="1"/>
-          </wp:cNvGraphicFramePr>
-          <a:graphic xmlns:a="http://schemas.openxmlformats.org/drawingml/2006/main">
-            <a:graphicData uri="http://schemas.openxmlformats.org/drawingml/2006/picture">
-              <pic:pic xmlns:pic="http://schemas.openxmlformats.org/drawingml/2006/picture">
-                <pic:nvPicPr>
-                  <pic:cNvPr id="1" name="image7.jpg" descr=""/>
-                  <pic:cNvPicPr>
-                    <a:picLocks noChangeAspect="1" noChangeArrowheads="1"/>
-                  </pic:cNvPicPr>
-                </pic:nvPicPr>
-                <pic:blipFill>
-                  <a:blip r:embed="rId1"/>
-                  <a:stretch>
-                    <a:fillRect/>
-                  </a:stretch>
-                </pic:blipFill>
-                <pic:spPr bwMode="auto">
-                  <a:xfrm>
-                    <a:off x="0" y="0"/>
-                    <a:ext cx="1177925" cy="355600"/>
-                  </a:xfrm>
-                  <a:prstGeom prst="rect">
-                    <a:avLst/>
-                  </a:prstGeom>
-                </pic:spPr>
-              </pic:pic>
-            </a:graphicData>
-          </a:graphic>
-        </wp:inline>
-      </w:drawing>
-    </w:r>
-  </w:p>
-  <w:p>
-    <w:pPr>
-      <w:pStyle w:val="Normal"/>
-      <w:spacing w:before="0" w:after="0"/>
-      <w:ind w:hanging="0"/>
-      <w:jc w:val="right"/>
-      <w:rPr>
-        <w:rFonts w:ascii="Cambria" w:hAnsi="Cambria" w:eastAsia="Cambria" w:cs="Cambria"/>
-        <w:b/>
-        <w:b/>
-      </w:rPr>
-    </w:pPr>
-    <w:r>
-      <w:rPr>
-        <w:rFonts w:eastAsia="Cambria" w:cs="Cambria" w:ascii="Cambria" w:hAnsi="Cambria"/>
-        <w:b/>
-      </w:rPr>
-      <w:t>F06-PRO-EME-01</w:t>
-    </w:r>
-  </w:p>
-  <w:p>
-    <w:pPr>
-      <w:pStyle w:val="Normal"/>
-      <w:spacing w:before="0" w:after="0"/>
-      <w:ind w:hanging="0"/>
-      <w:jc w:val="right"/>
-      <w:rPr>
-        <w:rFonts w:ascii="Cambria" w:hAnsi="Cambria" w:eastAsia="Cambria" w:cs="Cambria"/>
-        <w:b/>
-        <w:b/>
-      </w:rPr>
-    </w:pPr>
-    <w:r>
-      <w:rPr>
-        <w:rFonts w:eastAsia="Cambria" w:cs="Cambria" w:ascii="Cambria" w:hAnsi="Cambria"/>
-        <w:b/>
-      </w:rPr>
-      <w:t>Rev00</w:t>
-    </w:r>
-  </w:p>
-  <w:p>
-    <w:pPr>
-      <w:pStyle w:val="Normal"/>
-      <w:spacing w:before="0" w:after="0"/>
-      <w:ind w:hanging="0"/>
-      <w:jc w:val="right"/>
-      <w:rPr>
-        <w:rFonts w:ascii="Cambria" w:hAnsi="Cambria" w:eastAsia="Cambria" w:cs="Cambria"/>
-        <w:b/>
-        <w:b/>
-      </w:rPr>
-    </w:pPr>
-    <w:r>
-      <w:rPr>
-        <w:rFonts w:eastAsia="Cambria" w:cs="Cambria" w:ascii="Cambria" w:hAnsi="Cambria"/>
-        <w:b/>
-      </w:rPr>
-      <w:t>01/07/2021</w:t>
-    </w:r>
-  </w:p>
-</w:hdr>
 </file>
 
 <file path=word/numbering.xml><?xml version="1.0" encoding="utf-8"?>

</xml_diff>

<commit_message>
cambio al formato de informe de escalas
</commit_message>
<xml_diff>
--- a/app/templates/template_ladder3.docx
+++ b/app/templates/template_ladder3.docx
@@ -301,10 +301,14 @@
     </w:p>
     <w:p>
       <w:pPr>
-        <w:pStyle w:val="Normal"/>
+        <w:pStyle w:val="LOnormal"/>
+        <w:keepNext w:val="false"/>
+        <w:keepLines w:val="false"/>
         <w:widowControl w:val="false"/>
-        <w:spacing w:lineRule="auto" w:line="276" w:before="0" w:after="0"/>
-        <w:jc w:val="left"/>
+        <w:shd w:val="clear" w:color="auto" w:fill="auto"/>
+        <w:spacing w:lineRule="auto" w:line="240" w:before="0" w:after="0"/>
+        <w:ind w:left="720" w:right="0" w:hanging="0"/>
+        <w:jc w:val="both"/>
         <w:rPr/>
       </w:pPr>
       <w:r>
@@ -312,43 +316,7 @@
           <w:sz w:val="22"/>
           <w:szCs w:val="22"/>
         </w:rPr>
-        <w:t xml:space="preserve">De acuerdo a ésta inspección, </w:t>
-      </w:r>
-      <w:r>
-        <w:rPr>
-          <w:b/>
-          <w:sz w:val="22"/>
-          <w:szCs w:val="22"/>
-        </w:rPr>
-        <w:t>CUMPLE</w:t>
-      </w:r>
-      <w:r>
-        <w:rPr>
-          <w:sz w:val="22"/>
-          <w:szCs w:val="22"/>
-        </w:rPr>
-        <w:t>, con los requisitos normativos evaluados:</w:t>
-      </w:r>
-    </w:p>
-    <w:p>
-      <w:pPr>
-        <w:pStyle w:val="Normal"/>
-        <w:widowControl w:val="false"/>
-        <w:spacing w:lineRule="auto" w:line="276" w:before="0" w:after="0"/>
-        <w:ind w:left="2041" w:hanging="0"/>
-        <w:jc w:val="left"/>
-        <w:rPr>
-          <w:sz w:val="22"/>
-          <w:szCs w:val="22"/>
-          <w:highlight w:val="yellow"/>
-        </w:rPr>
-      </w:pPr>
-      <w:r>
-        <w:rPr>
-          <w:sz w:val="22"/>
-          <w:szCs w:val="22"/>
-          <w:highlight w:val="yellow"/>
-        </w:rPr>
+        <w:t>{{texto_comprobacion_cumple}}</w:t>
       </w:r>
     </w:p>
     <w:p>
@@ -408,24 +376,6 @@
         <w:widowControl w:val="false"/>
         <w:spacing w:lineRule="auto" w:line="276" w:before="0" w:after="0"/>
         <w:jc w:val="left"/>
-        <w:rPr>
-          <w:sz w:val="22"/>
-          <w:szCs w:val="22"/>
-        </w:rPr>
-      </w:pPr>
-      <w:r>
-        <w:rPr>
-          <w:sz w:val="22"/>
-          <w:szCs w:val="22"/>
-        </w:rPr>
-      </w:r>
-    </w:p>
-    <w:p>
-      <w:pPr>
-        <w:pStyle w:val="Normal"/>
-        <w:widowControl w:val="false"/>
-        <w:spacing w:lineRule="auto" w:line="276" w:before="0" w:after="0"/>
-        <w:jc w:val="left"/>
         <w:rPr/>
       </w:pPr>
       <w:r>
@@ -487,23 +437,6 @@
           <w:szCs w:val="22"/>
         </w:rPr>
         <w:t>{{if_grave}}</w:t>
-      </w:r>
-    </w:p>
-    <w:p>
-      <w:pPr>
-        <w:pStyle w:val="Normal"/>
-        <w:keepNext w:val="false"/>
-        <w:keepLines w:val="false"/>
-        <w:pageBreakBefore w:val="false"/>
-        <w:widowControl w:val="false"/>
-        <w:shd w:val="clear" w:color="auto" w:fill="auto"/>
-        <w:spacing w:lineRule="auto" w:line="240" w:before="0" w:after="0"/>
-        <w:ind w:right="0" w:hanging="0"/>
-        <w:jc w:val="left"/>
-        <w:rPr/>
-      </w:pPr>
-      <w:r>
-        <w:rPr/>
       </w:r>
     </w:p>
     <w:p>
@@ -563,9 +496,9 @@
           <w:dstrike w:val="false"/>
           <w:color w:val="000000"/>
           <w:position w:val="0"/>
-          <w:sz w:val="22"/>
-          <w:sz w:val="22"/>
-          <w:szCs w:val="22"/>
+          <w:sz w:val="24"/>
+          <w:sz w:val="24"/>
+          <w:szCs w:val="24"/>
           <w:u w:val="none"/>
           <w:shd w:fill="auto" w:val="clear"/>
           <w:vertAlign w:val="baseline"/>
@@ -581,7 +514,7 @@
         <w:widowControl w:val="false"/>
         <w:shd w:val="clear" w:color="auto" w:fill="auto"/>
         <w:spacing w:lineRule="auto" w:line="240" w:before="0" w:after="0"/>
-        <w:ind w:right="0" w:hanging="0"/>
+        <w:ind w:left="1380" w:right="0" w:hanging="0"/>
         <w:jc w:val="left"/>
         <w:rPr>
           <w:rFonts w:ascii="Arial" w:hAnsi="Arial" w:eastAsia="Arial" w:cs="Arial"/>
@@ -626,363 +559,6 @@
     <w:p>
       <w:pPr>
         <w:pStyle w:val="Normal"/>
-        <w:keepNext w:val="false"/>
-        <w:keepLines w:val="false"/>
-        <w:pageBreakBefore w:val="false"/>
-        <w:widowControl w:val="false"/>
-        <w:shd w:val="clear" w:color="auto" w:fill="auto"/>
-        <w:spacing w:lineRule="auto" w:line="240" w:before="0" w:after="0"/>
-        <w:ind w:left="1380" w:right="0" w:hanging="0"/>
-        <w:jc w:val="both"/>
-        <w:rPr>
-          <w:rFonts w:ascii="Arial" w:hAnsi="Arial" w:eastAsia="Arial" w:cs="Arial"/>
-          <w:b w:val="false"/>
-          <w:b w:val="false"/>
-          <w:i w:val="false"/>
-          <w:i w:val="false"/>
-          <w:caps w:val="false"/>
-          <w:smallCaps w:val="false"/>
-          <w:strike w:val="false"/>
-          <w:dstrike w:val="false"/>
-          <w:color w:val="000000"/>
-          <w:position w:val="0"/>
-          <w:sz w:val="24"/>
-          <w:sz w:val="24"/>
-          <w:szCs w:val="24"/>
-          <w:u w:val="none"/>
-          <w:shd w:fill="auto" w:val="clear"/>
-          <w:vertAlign w:val="baseline"/>
-        </w:rPr>
-      </w:pPr>
-      <w:r>
-        <w:rPr>
-          <w:rFonts w:eastAsia="Arial" w:cs="Arial"/>
-          <w:b w:val="false"/>
-          <w:i w:val="false"/>
-          <w:caps w:val="false"/>
-          <w:smallCaps w:val="false"/>
-          <w:strike w:val="false"/>
-          <w:dstrike w:val="false"/>
-          <w:color w:val="000000"/>
-          <w:position w:val="0"/>
-          <w:sz w:val="24"/>
-          <w:sz w:val="24"/>
-          <w:szCs w:val="24"/>
-          <w:u w:val="none"/>
-          <w:shd w:fill="auto" w:val="clear"/>
-          <w:vertAlign w:val="baseline"/>
-        </w:rPr>
-      </w:r>
-    </w:p>
-    <w:p>
-      <w:pPr>
-        <w:pStyle w:val="Normal"/>
-        <w:keepNext w:val="false"/>
-        <w:keepLines w:val="false"/>
-        <w:pageBreakBefore w:val="false"/>
-        <w:widowControl w:val="false"/>
-        <w:shd w:val="clear" w:color="auto" w:fill="auto"/>
-        <w:spacing w:lineRule="auto" w:line="240" w:before="0" w:after="0"/>
-        <w:ind w:left="1380" w:right="0" w:hanging="0"/>
-        <w:jc w:val="both"/>
-        <w:rPr>
-          <w:rFonts w:ascii="Arial" w:hAnsi="Arial" w:eastAsia="Arial" w:cs="Arial"/>
-          <w:b w:val="false"/>
-          <w:b w:val="false"/>
-          <w:i w:val="false"/>
-          <w:i w:val="false"/>
-          <w:caps w:val="false"/>
-          <w:smallCaps w:val="false"/>
-          <w:strike w:val="false"/>
-          <w:dstrike w:val="false"/>
-          <w:color w:val="000000"/>
-          <w:position w:val="0"/>
-          <w:sz w:val="24"/>
-          <w:sz w:val="24"/>
-          <w:szCs w:val="24"/>
-          <w:u w:val="none"/>
-          <w:shd w:fill="auto" w:val="clear"/>
-          <w:vertAlign w:val="baseline"/>
-        </w:rPr>
-      </w:pPr>
-      <w:r>
-        <w:rPr>
-          <w:rFonts w:eastAsia="Arial" w:cs="Arial"/>
-          <w:b w:val="false"/>
-          <w:i w:val="false"/>
-          <w:caps w:val="false"/>
-          <w:smallCaps w:val="false"/>
-          <w:strike w:val="false"/>
-          <w:dstrike w:val="false"/>
-          <w:color w:val="000000"/>
-          <w:position w:val="0"/>
-          <w:sz w:val="24"/>
-          <w:sz w:val="24"/>
-          <w:szCs w:val="24"/>
-          <w:u w:val="none"/>
-          <w:shd w:fill="auto" w:val="clear"/>
-          <w:vertAlign w:val="baseline"/>
-        </w:rPr>
-      </w:r>
-    </w:p>
-    <w:p>
-      <w:pPr>
-        <w:pStyle w:val="Normal"/>
-        <w:keepNext w:val="false"/>
-        <w:keepLines w:val="false"/>
-        <w:pageBreakBefore w:val="false"/>
-        <w:widowControl w:val="false"/>
-        <w:shd w:val="clear" w:color="auto" w:fill="auto"/>
-        <w:spacing w:lineRule="auto" w:line="240" w:before="0" w:after="0"/>
-        <w:ind w:left="1380" w:right="0" w:hanging="0"/>
-        <w:jc w:val="both"/>
-        <w:rPr>
-          <w:rFonts w:ascii="Arial" w:hAnsi="Arial" w:eastAsia="Arial" w:cs="Arial"/>
-          <w:b w:val="false"/>
-          <w:b w:val="false"/>
-          <w:i w:val="false"/>
-          <w:i w:val="false"/>
-          <w:caps w:val="false"/>
-          <w:smallCaps w:val="false"/>
-          <w:strike w:val="false"/>
-          <w:dstrike w:val="false"/>
-          <w:color w:val="000000"/>
-          <w:position w:val="0"/>
-          <w:sz w:val="24"/>
-          <w:sz w:val="24"/>
-          <w:szCs w:val="24"/>
-          <w:u w:val="none"/>
-          <w:shd w:fill="auto" w:val="clear"/>
-          <w:vertAlign w:val="baseline"/>
-        </w:rPr>
-      </w:pPr>
-      <w:r>
-        <w:rPr>
-          <w:rFonts w:eastAsia="Arial" w:cs="Arial"/>
-          <w:b w:val="false"/>
-          <w:i w:val="false"/>
-          <w:caps w:val="false"/>
-          <w:smallCaps w:val="false"/>
-          <w:strike w:val="false"/>
-          <w:dstrike w:val="false"/>
-          <w:color w:val="000000"/>
-          <w:position w:val="0"/>
-          <w:sz w:val="24"/>
-          <w:sz w:val="24"/>
-          <w:szCs w:val="24"/>
-          <w:u w:val="none"/>
-          <w:shd w:fill="auto" w:val="clear"/>
-          <w:vertAlign w:val="baseline"/>
-        </w:rPr>
-      </w:r>
-    </w:p>
-    <w:p>
-      <w:pPr>
-        <w:pStyle w:val="Normal"/>
-        <w:keepNext w:val="false"/>
-        <w:keepLines w:val="false"/>
-        <w:pageBreakBefore w:val="false"/>
-        <w:widowControl w:val="false"/>
-        <w:shd w:val="clear" w:color="auto" w:fill="auto"/>
-        <w:spacing w:lineRule="auto" w:line="240" w:before="0" w:after="0"/>
-        <w:ind w:left="1380" w:right="0" w:hanging="0"/>
-        <w:jc w:val="both"/>
-        <w:rPr>
-          <w:rFonts w:ascii="Arial" w:hAnsi="Arial" w:eastAsia="Arial" w:cs="Arial"/>
-          <w:b w:val="false"/>
-          <w:b w:val="false"/>
-          <w:i w:val="false"/>
-          <w:i w:val="false"/>
-          <w:caps w:val="false"/>
-          <w:smallCaps w:val="false"/>
-          <w:strike w:val="false"/>
-          <w:dstrike w:val="false"/>
-          <w:color w:val="000000"/>
-          <w:position w:val="0"/>
-          <w:sz w:val="24"/>
-          <w:sz w:val="24"/>
-          <w:szCs w:val="24"/>
-          <w:u w:val="none"/>
-          <w:shd w:fill="auto" w:val="clear"/>
-          <w:vertAlign w:val="baseline"/>
-        </w:rPr>
-      </w:pPr>
-      <w:r>
-        <w:rPr>
-          <w:rFonts w:eastAsia="Arial" w:cs="Arial"/>
-          <w:b w:val="false"/>
-          <w:i w:val="false"/>
-          <w:caps w:val="false"/>
-          <w:smallCaps w:val="false"/>
-          <w:strike w:val="false"/>
-          <w:dstrike w:val="false"/>
-          <w:color w:val="000000"/>
-          <w:position w:val="0"/>
-          <w:sz w:val="24"/>
-          <w:sz w:val="24"/>
-          <w:szCs w:val="24"/>
-          <w:u w:val="none"/>
-          <w:shd w:fill="auto" w:val="clear"/>
-          <w:vertAlign w:val="baseline"/>
-        </w:rPr>
-      </w:r>
-    </w:p>
-    <w:p>
-      <w:pPr>
-        <w:pStyle w:val="Normal"/>
-        <w:keepNext w:val="false"/>
-        <w:keepLines w:val="false"/>
-        <w:pageBreakBefore w:val="false"/>
-        <w:widowControl w:val="false"/>
-        <w:shd w:val="clear" w:color="auto" w:fill="auto"/>
-        <w:spacing w:lineRule="auto" w:line="240" w:before="0" w:after="0"/>
-        <w:ind w:left="1380" w:right="0" w:hanging="0"/>
-        <w:jc w:val="left"/>
-        <w:rPr>
-          <w:rFonts w:ascii="Arial" w:hAnsi="Arial" w:eastAsia="Arial" w:cs="Arial"/>
-          <w:b w:val="false"/>
-          <w:b w:val="false"/>
-          <w:i w:val="false"/>
-          <w:i w:val="false"/>
-          <w:caps w:val="false"/>
-          <w:smallCaps w:val="false"/>
-          <w:strike w:val="false"/>
-          <w:dstrike w:val="false"/>
-          <w:color w:val="000000"/>
-          <w:position w:val="0"/>
-          <w:sz w:val="24"/>
-          <w:sz w:val="24"/>
-          <w:szCs w:val="24"/>
-          <w:u w:val="none"/>
-          <w:shd w:fill="auto" w:val="clear"/>
-          <w:vertAlign w:val="baseline"/>
-        </w:rPr>
-      </w:pPr>
-      <w:r>
-        <w:rPr>
-          <w:rFonts w:eastAsia="Arial" w:cs="Arial"/>
-          <w:b w:val="false"/>
-          <w:i w:val="false"/>
-          <w:caps w:val="false"/>
-          <w:smallCaps w:val="false"/>
-          <w:strike w:val="false"/>
-          <w:dstrike w:val="false"/>
-          <w:color w:val="000000"/>
-          <w:position w:val="0"/>
-          <w:sz w:val="24"/>
-          <w:sz w:val="24"/>
-          <w:szCs w:val="24"/>
-          <w:u w:val="none"/>
-          <w:shd w:fill="auto" w:val="clear"/>
-          <w:vertAlign w:val="baseline"/>
-        </w:rPr>
-      </w:r>
-    </w:p>
-    <w:p>
-      <w:pPr>
-        <w:pStyle w:val="Normal"/>
-        <w:keepNext w:val="false"/>
-        <w:keepLines w:val="false"/>
-        <w:pageBreakBefore w:val="false"/>
-        <w:widowControl w:val="false"/>
-        <w:shd w:val="clear" w:color="auto" w:fill="auto"/>
-        <w:spacing w:lineRule="auto" w:line="240" w:before="0" w:after="0"/>
-        <w:ind w:left="1380" w:right="0" w:hanging="0"/>
-        <w:jc w:val="left"/>
-        <w:rPr>
-          <w:rFonts w:ascii="Arial" w:hAnsi="Arial" w:eastAsia="Arial" w:cs="Arial"/>
-          <w:b w:val="false"/>
-          <w:b w:val="false"/>
-          <w:i w:val="false"/>
-          <w:i w:val="false"/>
-          <w:caps w:val="false"/>
-          <w:smallCaps w:val="false"/>
-          <w:strike w:val="false"/>
-          <w:dstrike w:val="false"/>
-          <w:color w:val="000000"/>
-          <w:position w:val="0"/>
-          <w:sz w:val="24"/>
-          <w:sz w:val="24"/>
-          <w:szCs w:val="24"/>
-          <w:u w:val="none"/>
-          <w:shd w:fill="auto" w:val="clear"/>
-          <w:vertAlign w:val="baseline"/>
-        </w:rPr>
-      </w:pPr>
-      <w:r>
-        <w:rPr>
-          <w:rFonts w:eastAsia="Arial" w:cs="Arial"/>
-          <w:b w:val="false"/>
-          <w:i w:val="false"/>
-          <w:caps w:val="false"/>
-          <w:smallCaps w:val="false"/>
-          <w:strike w:val="false"/>
-          <w:dstrike w:val="false"/>
-          <w:color w:val="000000"/>
-          <w:position w:val="0"/>
-          <w:sz w:val="24"/>
-          <w:sz w:val="24"/>
-          <w:szCs w:val="24"/>
-          <w:u w:val="none"/>
-          <w:shd w:fill="auto" w:val="clear"/>
-          <w:vertAlign w:val="baseline"/>
-        </w:rPr>
-      </w:r>
-    </w:p>
-    <w:p>
-      <w:pPr>
-        <w:pStyle w:val="Normal"/>
-        <w:keepNext w:val="false"/>
-        <w:keepLines w:val="false"/>
-        <w:pageBreakBefore w:val="false"/>
-        <w:widowControl w:val="false"/>
-        <w:shd w:val="clear" w:color="auto" w:fill="auto"/>
-        <w:spacing w:lineRule="auto" w:line="240" w:before="0" w:after="0"/>
-        <w:ind w:left="1380" w:right="0" w:hanging="0"/>
-        <w:jc w:val="left"/>
-        <w:rPr>
-          <w:rFonts w:ascii="Arial" w:hAnsi="Arial" w:eastAsia="Arial" w:cs="Arial"/>
-          <w:b w:val="false"/>
-          <w:b w:val="false"/>
-          <w:i w:val="false"/>
-          <w:i w:val="false"/>
-          <w:caps w:val="false"/>
-          <w:smallCaps w:val="false"/>
-          <w:strike w:val="false"/>
-          <w:dstrike w:val="false"/>
-          <w:color w:val="000000"/>
-          <w:position w:val="0"/>
-          <w:sz w:val="24"/>
-          <w:sz w:val="24"/>
-          <w:szCs w:val="24"/>
-          <w:u w:val="none"/>
-          <w:shd w:fill="auto" w:val="clear"/>
-          <w:vertAlign w:val="baseline"/>
-        </w:rPr>
-      </w:pPr>
-      <w:r>
-        <w:rPr>
-          <w:rFonts w:eastAsia="Arial" w:cs="Arial"/>
-          <w:b w:val="false"/>
-          <w:i w:val="false"/>
-          <w:caps w:val="false"/>
-          <w:smallCaps w:val="false"/>
-          <w:strike w:val="false"/>
-          <w:dstrike w:val="false"/>
-          <w:color w:val="000000"/>
-          <w:position w:val="0"/>
-          <w:sz w:val="24"/>
-          <w:sz w:val="24"/>
-          <w:szCs w:val="24"/>
-          <w:u w:val="none"/>
-          <w:shd w:fill="auto" w:val="clear"/>
-          <w:vertAlign w:val="baseline"/>
-        </w:rPr>
-      </w:r>
-    </w:p>
-    <w:p>
-      <w:pPr>
-        <w:pStyle w:val="Normal"/>
         <w:widowControl w:val="false"/>
         <w:spacing w:lineRule="auto" w:line="276" w:before="0" w:after="0"/>
         <w:ind w:hanging="0"/>
@@ -1055,7 +631,21 @@
           <w:sz w:val="22"/>
           <w:szCs w:val="22"/>
         </w:rPr>
-        <w:t xml:space="preserve">Por lo anterior, Chilena de Certificaciones SpA.; certifica que esta instalación, indicada en el ítem II, del presente informe; {{cumple/parcial/no_cumple}} con la normativa vigente, por lo tanto, {{esta/no_esta}} apto para su </w:t>
+        <w:t>Por lo anterior, Chilena de Certificaciones S</w:t>
+      </w:r>
+      <w:r>
+        <w:rPr>
+          <w:sz w:val="22"/>
+          <w:szCs w:val="22"/>
+        </w:rPr>
+        <w:t>P</w:t>
+      </w:r>
+      <w:r>
+        <w:rPr>
+          <w:sz w:val="22"/>
+          <w:szCs w:val="22"/>
+        </w:rPr>
+        <w:t xml:space="preserve">A, certifica que esta instalación, indicada en el ítem II, del presente informe; {{cumple/parcial/no_cumple}} con la normativa vigente, por lo tanto, {{esta/no_esta}} apto para su </w:t>
       </w:r>
       <w:r>
         <w:rPr>
@@ -1220,166 +810,192 @@
     <w:p>
       <w:pPr>
         <w:pStyle w:val="Normal"/>
-        <w:spacing w:lineRule="auto" w:line="276"/>
+        <w:widowControl w:val="false"/>
+        <w:bidi w:val="0"/>
+        <w:spacing w:before="0" w:after="0"/>
+        <w:ind w:left="709" w:firstLine="709"/>
+        <w:jc w:val="left"/>
+        <w:rPr>
+          <w:rFonts w:cs="Arial"/>
+          <w:sz w:val="22"/>
+          <w:szCs w:val="22"/>
+          <w:highlight w:val="yellow"/>
+          <w:lang w:val="es-ES"/>
+        </w:rPr>
+      </w:pPr>
+      <w:r>
+        <w:rPr>
+          <w:rFonts w:cs="Arial"/>
+          <w:sz w:val="22"/>
+          <w:szCs w:val="22"/>
+          <w:highlight w:val="yellow"/>
+          <w:lang w:val="es-ES"/>
+        </w:rPr>
+      </w:r>
+    </w:p>
+    <w:p>
+      <w:pPr>
+        <w:pStyle w:val="Normal"/>
+        <w:bidi w:val="0"/>
         <w:ind w:hanging="0"/>
         <w:jc w:val="left"/>
-        <w:rPr/>
-      </w:pPr>
-      <w:r>
-        <w:rPr>
-          <w:sz w:val="22"/>
-          <w:szCs w:val="22"/>
-        </w:rPr>
-        <w:t xml:space="preserve">       </w:t>
-      </w:r>
-      <w:r>
-        <w:rPr>
-          <w:sz w:val="22"/>
-          <w:szCs w:val="22"/>
-        </w:rPr>
-        <w:t>{{admin}}</w:t>
+        <w:rPr>
+          <w:rFonts w:cs="Arial"/>
+          <w:sz w:val="22"/>
+          <w:szCs w:val="22"/>
+          <w:lang w:val="it-IT"/>
+        </w:rPr>
+      </w:pPr>
+      <w:r>
+        <w:rPr>
+          <w:rFonts w:cs="Arial"/>
+          <w:sz w:val="22"/>
+          <w:szCs w:val="22"/>
+          <w:lang w:val="it-IT"/>
+        </w:rPr>
+        <w:t xml:space="preserve">                    </w:t>
+      </w:r>
+      <w:r>
+        <w:rPr>
+          <w:rFonts w:cs="Arial"/>
+          <w:sz w:val="22"/>
+          <w:szCs w:val="22"/>
+          <w:lang w:val="it-IT"/>
+        </w:rPr>
+        <w:t>{{inspector}}</w:t>
+        <w:tab/>
+        <w:t xml:space="preserve">                                                    {{admin}}</w:t>
+        <w:tab/>
+      </w:r>
+    </w:p>
+    <w:p>
+      <w:pPr>
+        <w:pStyle w:val="Normal"/>
+        <w:bidi w:val="0"/>
+        <w:ind w:hanging="0"/>
+        <w:jc w:val="left"/>
+        <w:rPr>
+          <w:rFonts w:cs="Arial"/>
+          <w:sz w:val="22"/>
+          <w:szCs w:val="22"/>
+          <w:lang w:val="it-IT"/>
+        </w:rPr>
+      </w:pPr>
+      <w:r>
+        <w:rPr>
+          <w:rFonts w:cs="Arial"/>
+          <w:sz w:val="22"/>
+          <w:szCs w:val="22"/>
+          <w:lang w:val="it-IT"/>
+        </w:rPr>
+        <w:t xml:space="preserve">                  </w:t>
+      </w:r>
+      <w:r>
+        <w:rPr>
+          <w:rFonts w:cs="Arial"/>
+          <w:sz w:val="22"/>
+          <w:szCs w:val="22"/>
+          <w:lang w:val="it-IT"/>
+        </w:rPr>
+        <w:t>{{inspector_profesion}} {{admin_profesion}}</w:t>
+      </w:r>
+    </w:p>
+    <w:p>
+      <w:pPr>
+        <w:pStyle w:val="Normal"/>
+        <w:bidi w:val="0"/>
+        <w:ind w:hanging="0"/>
+        <w:jc w:val="left"/>
+        <w:rPr>
+          <w:rFonts w:cs="Arial"/>
+          <w:sz w:val="22"/>
+          <w:szCs w:val="22"/>
+          <w:lang w:val="it-IT"/>
+        </w:rPr>
+      </w:pPr>
+      <w:r>
+        <w:rPr>
+          <w:rFonts w:cs="Arial"/>
+          <w:sz w:val="22"/>
+          <w:szCs w:val="22"/>
+          <w:lang w:val="it-IT"/>
+        </w:rPr>
+        <w:t xml:space="preserve">           </w:t>
+      </w:r>
+      <w:r>
+        <w:rPr>
+          <w:rFonts w:cs="Arial"/>
+          <w:sz w:val="22"/>
+          <w:szCs w:val="22"/>
+          <w:lang w:val="it-IT"/>
+        </w:rPr>
+        <w:t>Chilena de Certificaciones SpA</w:t>
         <w:tab/>
         <w:tab/>
-        <w:t xml:space="preserve">                                            {{inspector}}</w:t>
+        <w:t xml:space="preserve">                                             Certificador</w:t>
       </w:r>
     </w:p>
     <w:p>
       <w:pPr>
         <w:pStyle w:val="Normal"/>
-        <w:spacing w:lineRule="auto" w:line="276"/>
-        <w:ind w:hanging="0"/>
+        <w:bidi w:val="0"/>
         <w:jc w:val="left"/>
-        <w:rPr/>
-      </w:pPr>
-      <w:r>
-        <w:rPr>
-          <w:sz w:val="22"/>
-          <w:szCs w:val="22"/>
-        </w:rPr>
-        <w:t xml:space="preserve">              </w:t>
-      </w:r>
-      <w:r>
-        <w:rPr>
-          <w:sz w:val="22"/>
-          <w:szCs w:val="22"/>
-        </w:rPr>
-        <w:t xml:space="preserve">Profesión  </w:t>
-        <w:tab/>
-        <w:t xml:space="preserve">                            </w:t>
-      </w:r>
-      <w:r>
-        <w:drawing>
-          <wp:anchor behindDoc="1" distT="0" distB="0" distL="0" distR="0" simplePos="0" locked="0" layoutInCell="0" allowOverlap="1" relativeHeight="2">
-            <wp:simplePos x="0" y="0"/>
-            <wp:positionH relativeFrom="column">
-              <wp:posOffset>2455545</wp:posOffset>
-            </wp:positionH>
-            <wp:positionV relativeFrom="paragraph">
-              <wp:posOffset>26670</wp:posOffset>
-            </wp:positionV>
-            <wp:extent cx="945515" cy="901700"/>
-            <wp:effectExtent l="0" t="0" r="0" b="0"/>
-            <wp:wrapNone/>
-            <wp:docPr id="1" name="Imagen 2" descr="Forma, Flecha, Círculo&#10;&#10;Descripción generada automáticamente"/>
-            <wp:cNvGraphicFramePr>
-              <a:graphicFrameLocks xmlns:a="http://schemas.openxmlformats.org/drawingml/2006/main" noChangeAspect="1"/>
-            </wp:cNvGraphicFramePr>
-            <a:graphic xmlns:a="http://schemas.openxmlformats.org/drawingml/2006/main">
-              <a:graphicData uri="http://schemas.openxmlformats.org/drawingml/2006/picture">
-                <pic:pic xmlns:pic="http://schemas.openxmlformats.org/drawingml/2006/picture">
-                  <pic:nvPicPr>
-                    <pic:cNvPr id="1" name="Imagen 2" descr="Forma, Flecha, Círculo&#10;&#10;Descripción generada automáticamente"/>
-                    <pic:cNvPicPr>
-                      <a:picLocks noChangeAspect="1" noChangeArrowheads="1"/>
-                    </pic:cNvPicPr>
-                  </pic:nvPicPr>
-                  <pic:blipFill>
-                    <a:blip r:embed="rId2"/>
-                    <a:stretch>
-                      <a:fillRect/>
-                    </a:stretch>
-                  </pic:blipFill>
-                  <pic:spPr bwMode="auto">
-                    <a:xfrm>
-                      <a:off x="0" y="0"/>
-                      <a:ext cx="945515" cy="901700"/>
-                    </a:xfrm>
-                    <a:prstGeom prst="rect">
-                      <a:avLst/>
-                    </a:prstGeom>
-                  </pic:spPr>
-                </pic:pic>
-              </a:graphicData>
-            </a:graphic>
-          </wp:anchor>
-        </w:drawing>
-      </w:r>
-      <w:r>
-        <w:rPr>
-          <w:sz w:val="22"/>
-          <w:szCs w:val="22"/>
-        </w:rPr>
-        <w:t xml:space="preserve">                                        Profesión</w:t>
+        <w:rPr>
+          <w:rFonts w:cs="Arial"/>
+          <w:sz w:val="22"/>
+          <w:szCs w:val="22"/>
+          <w:lang w:val="it-IT"/>
+        </w:rPr>
+      </w:pPr>
+      <w:r>
+        <w:rPr>
+          <w:rFonts w:cs="Arial"/>
+          <w:sz w:val="22"/>
+          <w:szCs w:val="22"/>
+          <w:lang w:val="it-IT"/>
+        </w:rPr>
+        <w:t xml:space="preserve">                                                                                          </w:t>
+      </w:r>
+      <w:r>
+        <w:rPr>
+          <w:rFonts w:cs="Arial"/>
+          <w:sz w:val="22"/>
+          <w:szCs w:val="22"/>
+          <w:lang w:val="it-IT"/>
+        </w:rPr>
+        <w:t>Chilena de Certificaciones SpA</w:t>
       </w:r>
     </w:p>
     <w:p>
       <w:pPr>
         <w:pStyle w:val="Normal"/>
-        <w:spacing w:lineRule="auto" w:line="276"/>
-        <w:ind w:hanging="0"/>
+        <w:bidi w:val="0"/>
+        <w:spacing w:before="60" w:after="60"/>
         <w:jc w:val="left"/>
-        <w:rPr/>
-      </w:pPr>
-      <w:r>
-        <w:rPr>
-          <w:sz w:val="22"/>
-          <w:szCs w:val="22"/>
-        </w:rPr>
-        <w:t xml:space="preserve"> </w:t>
-      </w:r>
-      <w:r>
-        <w:rPr>
-          <w:sz w:val="22"/>
-          <w:szCs w:val="22"/>
-        </w:rPr>
-        <w:t>Chilena de Certificaciones SpA</w:t>
-        <w:tab/>
-        <w:t xml:space="preserve">            </w:t>
-        <w:tab/>
-        <w:tab/>
-        <w:t xml:space="preserve">           Certificador</w:t>
-      </w:r>
-    </w:p>
-    <w:p>
-      <w:pPr>
-        <w:pStyle w:val="Normal"/>
-        <w:spacing w:lineRule="auto" w:line="276"/>
-        <w:ind w:hanging="0"/>
-        <w:jc w:val="left"/>
-        <w:rPr/>
-      </w:pPr>
-      <w:r>
-        <w:rPr>
-          <w:sz w:val="22"/>
-          <w:szCs w:val="22"/>
-        </w:rPr>
-        <w:t>Chilena de certificaciones SpA</w:t>
-      </w:r>
-    </w:p>
-    <w:p>
-      <w:pPr>
-        <w:pStyle w:val="Normal"/>
-        <w:spacing w:lineRule="auto" w:line="276" w:before="60" w:after="60"/>
-        <w:ind w:hanging="0"/>
-        <w:jc w:val="left"/>
-        <w:rPr/>
-      </w:pPr>
-      <w:r>
-        <w:rPr>
-          <w:sz w:val="22"/>
-          <w:szCs w:val="22"/>
-        </w:rPr>
-        <w:t>Registro MINVU Rol: XX-XXX</w:t>
+        <w:rPr>
+          <w:rFonts w:cs="Arial"/>
+          <w:sz w:val="22"/>
+          <w:szCs w:val="22"/>
+          <w:lang w:val="it-IT"/>
+        </w:rPr>
+      </w:pPr>
+      <w:r>
+        <w:rPr>
+          <w:rFonts w:cs="Arial"/>
+          <w:sz w:val="22"/>
+          <w:szCs w:val="22"/>
+          <w:lang w:val="it-IT"/>
+        </w:rPr>
+        <w:t xml:space="preserve">                                                                                         </w:t>
+      </w:r>
+      <w:r>
+        <w:rPr>
+          <w:rFonts w:cs="Arial"/>
+          <w:sz w:val="22"/>
+          <w:szCs w:val="22"/>
+          <w:lang w:val="it-IT"/>
+        </w:rPr>
+        <w:t>Registro MINVU Rol: 13-319</w:t>
       </w:r>
     </w:p>
     <w:sectPr>

</xml_diff>